<commit_message>
Updated ProjectReport.docx with latest changes
</commit_message>
<xml_diff>
--- a/ProjectReport.docx
+++ b/ProjectReport.docx
@@ -2008,7 +2008,6 @@
               </w:rPr>
               <w:t xml:space="preserve"> </w:t>
             </w:r>
-            <w:proofErr w:type="spellStart"/>
             <w:r>
               <w:rPr>
                 <w:rStyle w:val="normaltextrun"/>
@@ -2022,7 +2021,6 @@
               </w:rPr>
               <w:t>الإلتزام</w:t>
             </w:r>
-            <w:proofErr w:type="spellEnd"/>
             <w:r>
               <w:rPr>
                 <w:rStyle w:val="normaltextrun"/>
@@ -4499,15 +4497,7 @@
         <w:jc w:val="both"/>
       </w:pPr>
       <w:r>
-        <w:t xml:space="preserve">Develop and </w:t>
-      </w:r>
-      <w:proofErr w:type="gramStart"/>
-      <w:r>
-        <w:t>Optimize</w:t>
-      </w:r>
-      <w:proofErr w:type="gramEnd"/>
-      <w:r>
-        <w:t xml:space="preserve"> the classification model for the selected dataset in order to predict the values.</w:t>
+        <w:t>Develop and Optimize the classification model for the selected dataset in order to predict the values.</w:t>
       </w:r>
     </w:p>
     <w:p>
@@ -4865,23 +4855,7 @@
                 <w:rFonts w:eastAsiaTheme="minorEastAsia"/>
                 <w:color w:val="auto"/>
               </w:rPr>
-              <w:t xml:space="preserve">Identify and </w:t>
-            </w:r>
-            <w:proofErr w:type="gramStart"/>
-            <w:r>
-              <w:rPr>
-                <w:rFonts w:eastAsiaTheme="minorEastAsia"/>
-                <w:color w:val="auto"/>
-              </w:rPr>
-              <w:t>Justify</w:t>
-            </w:r>
-            <w:proofErr w:type="gramEnd"/>
-            <w:r>
-              <w:rPr>
-                <w:rFonts w:eastAsiaTheme="minorEastAsia"/>
-                <w:color w:val="auto"/>
-              </w:rPr>
-              <w:t xml:space="preserve"> the type of programming used for data analysis</w:t>
+              <w:t>Identify and Justify the type of programming used for data analysis</w:t>
             </w:r>
           </w:p>
         </w:tc>
@@ -5020,23 +4994,7 @@
                 <w:rFonts w:eastAsiaTheme="minorEastAsia"/>
                 <w:color w:val="auto"/>
               </w:rPr>
-              <w:t xml:space="preserve">Identify and </w:t>
-            </w:r>
-            <w:proofErr w:type="gramStart"/>
-            <w:r>
-              <w:rPr>
-                <w:rFonts w:eastAsiaTheme="minorEastAsia"/>
-                <w:color w:val="auto"/>
-              </w:rPr>
-              <w:t>Justify</w:t>
-            </w:r>
-            <w:proofErr w:type="gramEnd"/>
-            <w:r>
-              <w:rPr>
-                <w:rFonts w:eastAsiaTheme="minorEastAsia"/>
-                <w:color w:val="auto"/>
-              </w:rPr>
-              <w:t xml:space="preserve"> the independent and dependent variables for the chosen dataset.</w:t>
+              <w:t>Identify and Justify the independent and dependent variables for the chosen dataset.</w:t>
             </w:r>
           </w:p>
         </w:tc>
@@ -5750,23 +5708,7 @@
                 <w:rFonts w:eastAsiaTheme="minorEastAsia"/>
                 <w:color w:val="auto"/>
               </w:rPr>
-              <w:t xml:space="preserve">Hint: Use </w:t>
-            </w:r>
-            <w:proofErr w:type="spellStart"/>
-            <w:r>
-              <w:rPr>
-                <w:rFonts w:eastAsiaTheme="minorEastAsia"/>
-                <w:color w:val="auto"/>
-              </w:rPr>
-              <w:t>Matplot</w:t>
-            </w:r>
-            <w:proofErr w:type="spellEnd"/>
-            <w:r>
-              <w:rPr>
-                <w:rFonts w:eastAsiaTheme="minorEastAsia"/>
-                <w:color w:val="auto"/>
-              </w:rPr>
-              <w:t xml:space="preserve"> or Ski-learn library</w:t>
+              <w:t>Hint: Use Matplot or Ski-learn library</w:t>
             </w:r>
           </w:p>
         </w:tc>
@@ -6719,23 +6661,7 @@
                 <w:rFonts w:eastAsiaTheme="minorEastAsia"/>
                 <w:color w:val="auto"/>
               </w:rPr>
-              <w:t>Upload all the project files created for CLO</w:t>
-            </w:r>
-            <w:proofErr w:type="gramStart"/>
-            <w:r>
-              <w:rPr>
-                <w:rFonts w:eastAsiaTheme="minorEastAsia"/>
-                <w:color w:val="auto"/>
-              </w:rPr>
-              <w:t>1,CLO</w:t>
-            </w:r>
-            <w:proofErr w:type="gramEnd"/>
-            <w:r>
-              <w:rPr>
-                <w:rFonts w:eastAsiaTheme="minorEastAsia"/>
-                <w:color w:val="auto"/>
-              </w:rPr>
-              <w:t>2 and CLO3 to the Git Hub repo</w:t>
+              <w:t>Upload all the project files created for CLO1,CLO2 and CLO3 to the Git Hub repo</w:t>
             </w:r>
           </w:p>
         </w:tc>
@@ -7345,23 +7271,7 @@
           <w:sz w:val="22"/>
           <w:szCs w:val="22"/>
         </w:rPr>
-        <w:t xml:space="preserve">Identify and </w:t>
-      </w:r>
-      <w:proofErr w:type="gramStart"/>
-      <w:r>
-        <w:rPr>
-          <w:sz w:val="22"/>
-          <w:szCs w:val="22"/>
-        </w:rPr>
-        <w:t>Justify</w:t>
-      </w:r>
-      <w:proofErr w:type="gramEnd"/>
-      <w:r>
-        <w:rPr>
-          <w:sz w:val="22"/>
-          <w:szCs w:val="22"/>
-        </w:rPr>
-        <w:t xml:space="preserve"> the type of programming used for data analysis</w:t>
+        <w:t>Identify and Justify the type of programming used for data analysis</w:t>
       </w:r>
     </w:p>
     <w:p>
@@ -8364,23 +8274,7 @@
           <w:sz w:val="22"/>
           <w:szCs w:val="22"/>
         </w:rPr>
-        <w:t xml:space="preserve">Identify and </w:t>
-      </w:r>
-      <w:proofErr w:type="gramStart"/>
-      <w:r>
-        <w:rPr>
-          <w:sz w:val="22"/>
-          <w:szCs w:val="22"/>
-        </w:rPr>
-        <w:t>Justify</w:t>
-      </w:r>
-      <w:proofErr w:type="gramEnd"/>
-      <w:r>
-        <w:rPr>
-          <w:sz w:val="22"/>
-          <w:szCs w:val="22"/>
-        </w:rPr>
-        <w:t xml:space="preserve"> the independent and dependent variables for the chosen dataset</w:t>
+        <w:t>Identify and Justify the independent and dependent variables for the chosen dataset</w:t>
       </w:r>
     </w:p>
     <w:p>
@@ -10513,61 +10407,7 @@
           <w:iCs w:val="0"/>
           <w:color w:val="374C80" w:themeColor="accent1" w:themeShade="BF"/>
         </w:rPr>
-        <w:t xml:space="preserve">Regression dependent: </w:t>
-      </w:r>
-      <w:proofErr w:type="spellStart"/>
-      <w:r>
-        <w:rPr>
-          <w:rFonts w:eastAsia="Times New Roman" w:cstheme="minorHAnsi"/>
-          <w:iCs w:val="0"/>
-          <w:color w:val="374C80" w:themeColor="accent1" w:themeShade="BF"/>
-        </w:rPr>
-        <w:t>Survival_Months</w:t>
-      </w:r>
-      <w:proofErr w:type="spellEnd"/>
-      <w:r>
-        <w:rPr>
-          <w:rFonts w:eastAsia="Times New Roman" w:cstheme="minorHAnsi"/>
-          <w:iCs w:val="0"/>
-          <w:color w:val="374C80" w:themeColor="accent1" w:themeShade="BF"/>
-        </w:rPr>
-        <w:t xml:space="preserve"> = (</w:t>
-      </w:r>
-      <w:proofErr w:type="spellStart"/>
-      <w:r>
-        <w:rPr>
-          <w:rFonts w:eastAsia="Times New Roman" w:cstheme="minorHAnsi"/>
-          <w:iCs w:val="0"/>
-          <w:color w:val="374C80" w:themeColor="accent1" w:themeShade="BF"/>
-        </w:rPr>
-        <w:t>Death_Date</w:t>
-      </w:r>
-      <w:proofErr w:type="spellEnd"/>
-      <w:r>
-        <w:rPr>
-          <w:rFonts w:eastAsia="Times New Roman" w:cstheme="minorHAnsi"/>
-          <w:iCs w:val="0"/>
-          <w:color w:val="374C80" w:themeColor="accent1" w:themeShade="BF"/>
-        </w:rPr>
-        <w:t xml:space="preserve"> − </w:t>
-      </w:r>
-      <w:proofErr w:type="spellStart"/>
-      <w:r>
-        <w:rPr>
-          <w:rFonts w:eastAsia="Times New Roman" w:cstheme="minorHAnsi"/>
-          <w:iCs w:val="0"/>
-          <w:color w:val="374C80" w:themeColor="accent1" w:themeShade="BF"/>
-        </w:rPr>
-        <w:t>Diagnosis_Date</w:t>
-      </w:r>
-      <w:proofErr w:type="spellEnd"/>
-      <w:r>
-        <w:rPr>
-          <w:rFonts w:eastAsia="Times New Roman" w:cstheme="minorHAnsi"/>
-          <w:iCs w:val="0"/>
-          <w:color w:val="374C80" w:themeColor="accent1" w:themeShade="BF"/>
-        </w:rPr>
-        <w:t>) in months, computed for deceased patients only.</w:t>
+        <w:t>Regression dependent: Survival_Months = (Death_Date − Diagnosis_Date) in months, computed for deceased patients only.</w:t>
       </w:r>
     </w:p>
     <w:p>
@@ -11137,55 +10977,7 @@
             </w14:contourClr>
           </w14:props3d>
         </w:rPr>
-        <w:t xml:space="preserve">Regression target: </w:t>
-      </w:r>
-      <w:proofErr w:type="spellStart"/>
-      <w:r>
-        <w:rPr>
-          <w:rFonts w:asciiTheme="minorHAnsi" w:hAnsiTheme="minorHAnsi" w:cstheme="minorHAnsi"/>
-          <w:i/>
-          <w:color w:val="0070C0"/>
-          <w:sz w:val="22"/>
-          <w:szCs w:val="22"/>
-          <w14:textOutline w14:w="0" w14:cap="flat" w14:cmpd="sng" w14:algn="ctr">
-            <w14:noFill/>
-            <w14:prstDash w14:val="solid"/>
-            <w14:round/>
-          </w14:textOutline>
-          <w14:props3d w14:extrusionH="57150" w14:contourW="0" w14:prstMaterial="matte">
-            <w14:bevelT w14:w="63500" w14:h="12700" w14:prst="angle"/>
-            <w14:contourClr>
-              <w14:schemeClr w14:val="bg1">
-                <w14:lumMod w14:val="65000"/>
-              </w14:schemeClr>
-            </w14:contourClr>
-          </w14:props3d>
-        </w:rPr>
-        <w:t>Survival_Months</w:t>
-      </w:r>
-      <w:proofErr w:type="spellEnd"/>
-      <w:r>
-        <w:rPr>
-          <w:rFonts w:asciiTheme="minorHAnsi" w:hAnsiTheme="minorHAnsi" w:cstheme="minorHAnsi"/>
-          <w:i/>
-          <w:color w:val="0070C0"/>
-          <w:sz w:val="22"/>
-          <w:szCs w:val="22"/>
-          <w14:textOutline w14:w="0" w14:cap="flat" w14:cmpd="sng" w14:algn="ctr">
-            <w14:noFill/>
-            <w14:prstDash w14:val="solid"/>
-            <w14:round/>
-          </w14:textOutline>
-          <w14:props3d w14:extrusionH="57150" w14:contourW="0" w14:prstMaterial="matte">
-            <w14:bevelT w14:w="63500" w14:h="12700" w14:prst="angle"/>
-            <w14:contourClr>
-              <w14:schemeClr w14:val="bg1">
-                <w14:lumMod w14:val="65000"/>
-              </w14:schemeClr>
-            </w14:contourClr>
-          </w14:props3d>
-        </w:rPr>
-        <w:t xml:space="preserve"> (numeric, deceased only)</w:t>
+        <w:t>Regression target: Survival_Months (numeric, deceased only)</w:t>
       </w:r>
     </w:p>
     <w:p>
@@ -14924,27 +14716,7 @@
           <w:bCs/>
           <w:color w:val="374C80" w:themeColor="accent1" w:themeShade="BF"/>
         </w:rPr>
-        <w:t>χ</w:t>
-      </w:r>
-      <w:proofErr w:type="gramStart"/>
-      <w:r>
-        <w:rPr>
-          <w:rFonts w:eastAsia="Times New Roman"/>
-          <w:b/>
-          <w:bCs/>
-          <w:color w:val="374C80" w:themeColor="accent1" w:themeShade="BF"/>
-        </w:rPr>
-        <w:t>²(</w:t>
-      </w:r>
-      <w:proofErr w:type="gramEnd"/>
-      <w:r>
-        <w:rPr>
-          <w:rFonts w:eastAsia="Times New Roman"/>
-          <w:b/>
-          <w:bCs/>
-          <w:color w:val="374C80" w:themeColor="accent1" w:themeShade="BF"/>
-        </w:rPr>
-        <w:t>3) = 7.027</w:t>
+        <w:t>χ²(3) = 7.027</w:t>
       </w:r>
       <w:r>
         <w:rPr>
@@ -15962,9 +15734,8 @@
           <w:color w:val="374C80" w:themeColor="accent1" w:themeShade="BF"/>
           <w:sz w:val="21"/>
         </w:rPr>
-        <w:t>H</w:t>
-      </w:r>
-      <w:proofErr w:type="gramStart"/>
+        <w:t>H₀</w:t>
+      </w:r>
       <w:r>
         <w:rPr>
           <w:rFonts w:eastAsia="Times New Roman"/>
@@ -15973,7 +15744,7 @@
           <w:color w:val="374C80" w:themeColor="accent1" w:themeShade="BF"/>
           <w:sz w:val="21"/>
         </w:rPr>
-        <w:t>₀</w:t>
+        <w:t xml:space="preserve"> </w:t>
       </w:r>
       <w:r>
         <w:rPr>
@@ -15983,19 +15754,8 @@
           <w:color w:val="374C80" w:themeColor="accent1" w:themeShade="BF"/>
           <w:sz w:val="21"/>
         </w:rPr>
-        <w:t xml:space="preserve"> </w:t>
-      </w:r>
-      <w:r>
-        <w:rPr>
-          <w:rFonts w:eastAsia="Times New Roman"/>
-          <w:b/>
-          <w:bCs/>
-          <w:color w:val="374C80" w:themeColor="accent1" w:themeShade="BF"/>
-          <w:sz w:val="21"/>
-        </w:rPr>
         <w:t>:</w:t>
       </w:r>
-      <w:proofErr w:type="gramEnd"/>
       <w:r>
         <w:rPr>
           <w:rFonts w:eastAsia="Times New Roman"/>
@@ -16060,9 +15820,8 @@
           <w:color w:val="374C80" w:themeColor="accent1" w:themeShade="BF"/>
           <w:sz w:val="21"/>
         </w:rPr>
-        <w:t>H</w:t>
-      </w:r>
-      <w:proofErr w:type="gramStart"/>
+        <w:t>H₁</w:t>
+      </w:r>
       <w:r>
         <w:rPr>
           <w:rFonts w:eastAsia="Times New Roman"/>
@@ -16071,7 +15830,7 @@
           <w:color w:val="374C80" w:themeColor="accent1" w:themeShade="BF"/>
           <w:sz w:val="21"/>
         </w:rPr>
-        <w:t>₁</w:t>
+        <w:t xml:space="preserve"> </w:t>
       </w:r>
       <w:r>
         <w:rPr>
@@ -16081,19 +15840,8 @@
           <w:color w:val="374C80" w:themeColor="accent1" w:themeShade="BF"/>
           <w:sz w:val="21"/>
         </w:rPr>
-        <w:t xml:space="preserve"> </w:t>
-      </w:r>
-      <w:r>
-        <w:rPr>
-          <w:rFonts w:eastAsia="Times New Roman"/>
-          <w:b/>
-          <w:bCs/>
-          <w:color w:val="374C80" w:themeColor="accent1" w:themeShade="BF"/>
-          <w:sz w:val="21"/>
-        </w:rPr>
         <w:t>:</w:t>
       </w:r>
-      <w:proofErr w:type="gramEnd"/>
       <w:r>
         <w:rPr>
           <w:rFonts w:eastAsia="Times New Roman"/>
@@ -17262,23 +17010,7 @@
           <w:rFonts w:eastAsia="Times New Roman"/>
           <w:color w:val="374C80" w:themeColor="accent1" w:themeShade="BF"/>
         </w:rPr>
-        <w:t xml:space="preserve"> between the sample mean (17.91 months) and the population mean (17.51 months), </w:t>
-      </w:r>
-      <w:proofErr w:type="gramStart"/>
-      <w:r>
-        <w:rPr>
-          <w:rFonts w:eastAsia="Times New Roman"/>
-          <w:color w:val="374C80" w:themeColor="accent1" w:themeShade="BF"/>
-        </w:rPr>
-        <w:t>t(</w:t>
-      </w:r>
-      <w:proofErr w:type="gramEnd"/>
-      <w:r>
-        <w:rPr>
-          <w:rFonts w:eastAsia="Times New Roman"/>
-          <w:color w:val="374C80" w:themeColor="accent1" w:themeShade="BF"/>
-        </w:rPr>
-        <w:t>149) ≈ 0.50, p</w:t>
+        <w:t xml:space="preserve"> between the sample mean (17.91 months) and the population mean (17.51 months), t(149) ≈ 0.50, p</w:t>
       </w:r>
       <w:r>
         <w:rPr>
@@ -17592,7 +17324,6 @@
         </w:rPr>
         <w:t xml:space="preserve"> </w:t>
       </w:r>
-      <w:proofErr w:type="spellStart"/>
       <w:r>
         <w:rPr>
           <w:rStyle w:val="HTMLCode"/>
@@ -17603,7 +17334,6 @@
         </w:rPr>
         <w:t>Survival_Months</w:t>
       </w:r>
-      <w:proofErr w:type="spellEnd"/>
       <w:r>
         <w:rPr>
           <w:rFonts w:asciiTheme="minorHAnsi" w:hAnsiTheme="minorHAnsi" w:cstheme="minorHAnsi"/>
@@ -17620,51 +17350,7 @@
           <w:sz w:val="21"/>
           <w:szCs w:val="21"/>
         </w:rPr>
-        <w:t>(</w:t>
-      </w:r>
-      <w:proofErr w:type="spellStart"/>
-      <w:r>
-        <w:rPr>
-          <w:rStyle w:val="HTMLCode"/>
-          <w:rFonts w:asciiTheme="minorHAnsi" w:eastAsiaTheme="minorEastAsia" w:hAnsiTheme="minorHAnsi" w:cstheme="minorHAnsi"/>
-          <w:color w:val="374C80" w:themeColor="accent1" w:themeShade="BF"/>
-          <w:sz w:val="21"/>
-          <w:szCs w:val="21"/>
-        </w:rPr>
-        <w:t>Death_Date</w:t>
-      </w:r>
-      <w:proofErr w:type="spellEnd"/>
-      <w:r>
-        <w:rPr>
-          <w:rStyle w:val="HTMLCode"/>
-          <w:rFonts w:asciiTheme="minorHAnsi" w:eastAsiaTheme="minorEastAsia" w:hAnsiTheme="minorHAnsi" w:cstheme="minorHAnsi"/>
-          <w:color w:val="374C80" w:themeColor="accent1" w:themeShade="BF"/>
-          <w:sz w:val="21"/>
-          <w:szCs w:val="21"/>
-        </w:rPr>
-        <w:t xml:space="preserve"> − </w:t>
-      </w:r>
-      <w:proofErr w:type="spellStart"/>
-      <w:r>
-        <w:rPr>
-          <w:rStyle w:val="HTMLCode"/>
-          <w:rFonts w:asciiTheme="minorHAnsi" w:eastAsiaTheme="minorEastAsia" w:hAnsiTheme="minorHAnsi" w:cstheme="minorHAnsi"/>
-          <w:color w:val="374C80" w:themeColor="accent1" w:themeShade="BF"/>
-          <w:sz w:val="21"/>
-          <w:szCs w:val="21"/>
-        </w:rPr>
-        <w:t>Diagnosis_Date</w:t>
-      </w:r>
-      <w:proofErr w:type="spellEnd"/>
-      <w:r>
-        <w:rPr>
-          <w:rStyle w:val="HTMLCode"/>
-          <w:rFonts w:asciiTheme="minorHAnsi" w:eastAsiaTheme="minorEastAsia" w:hAnsiTheme="minorHAnsi" w:cstheme="minorHAnsi"/>
-          <w:color w:val="374C80" w:themeColor="accent1" w:themeShade="BF"/>
-          <w:sz w:val="21"/>
-          <w:szCs w:val="21"/>
-        </w:rPr>
-        <w:t>)</w:t>
+        <w:t>(Death_Date − Diagnosis_Date)</w:t>
       </w:r>
       <w:r>
         <w:rPr>
@@ -17776,7 +17462,6 @@
         </w:rPr>
         <w:t xml:space="preserve"> and </w:t>
       </w:r>
-      <w:proofErr w:type="spellStart"/>
       <w:r>
         <w:rPr>
           <w:rStyle w:val="Strong"/>
@@ -17786,7 +17471,6 @@
         </w:rPr>
         <w:t>Survival_Months</w:t>
       </w:r>
-      <w:proofErr w:type="spellEnd"/>
       <w:r>
         <w:rPr>
           <w:rFonts w:asciiTheme="minorHAnsi" w:hAnsiTheme="minorHAnsi" w:cstheme="minorHAnsi"/>
@@ -17859,7 +17543,6 @@
         </w:rPr>
         <w:t xml:space="preserve">Parse date columns and derive </w:t>
       </w:r>
-      <w:proofErr w:type="spellStart"/>
       <w:r>
         <w:rPr>
           <w:rStyle w:val="HTMLCode"/>
@@ -17870,7 +17553,6 @@
         </w:rPr>
         <w:t>Survival_Months</w:t>
       </w:r>
-      <w:proofErr w:type="spellEnd"/>
       <w:r>
         <w:rPr>
           <w:rFonts w:asciiTheme="minorHAnsi" w:hAnsiTheme="minorHAnsi" w:cstheme="minorHAnsi"/>
@@ -17920,7 +17602,6 @@
         </w:rPr>
         <w:t xml:space="preserve"> and </w:t>
       </w:r>
-      <w:proofErr w:type="spellStart"/>
       <w:r>
         <w:rPr>
           <w:rStyle w:val="HTMLCode"/>
@@ -17931,7 +17612,6 @@
         </w:rPr>
         <w:t>Survival_Months</w:t>
       </w:r>
-      <w:proofErr w:type="spellEnd"/>
       <w:r>
         <w:rPr>
           <w:rFonts w:asciiTheme="minorHAnsi" w:hAnsiTheme="minorHAnsi" w:cstheme="minorHAnsi"/>
@@ -18068,7 +17748,6 @@
         </w:rPr>
         <w:t xml:space="preserve"> with a fixed </w:t>
       </w:r>
-      <w:proofErr w:type="spellStart"/>
       <w:r>
         <w:rPr>
           <w:rStyle w:val="HTMLCode"/>
@@ -18079,7 +17758,6 @@
         </w:rPr>
         <w:t>random_state</w:t>
       </w:r>
-      <w:proofErr w:type="spellEnd"/>
       <w:r>
         <w:rPr>
           <w:rFonts w:asciiTheme="minorHAnsi" w:hAnsiTheme="minorHAnsi" w:cstheme="minorHAnsi"/>
@@ -18394,7 +18072,6 @@
         </w:rPr>
         <w:t xml:space="preserve"> vs </w:t>
       </w:r>
-      <w:proofErr w:type="spellStart"/>
       <w:r>
         <w:rPr>
           <w:rStyle w:val="HTMLCode"/>
@@ -18405,7 +18082,6 @@
         </w:rPr>
         <w:t>Survival_Months</w:t>
       </w:r>
-      <w:proofErr w:type="spellEnd"/>
       <w:r>
         <w:rPr>
           <w:rFonts w:asciiTheme="minorHAnsi" w:hAnsiTheme="minorHAnsi" w:cstheme="minorHAnsi"/>
@@ -18740,7 +18416,6 @@
         </w:rPr>
         <w:t xml:space="preserve"> Mean-only predictor (predict the training mean of </w:t>
       </w:r>
-      <w:proofErr w:type="spellStart"/>
       <w:r>
         <w:rPr>
           <w:rStyle w:val="HTMLCode"/>
@@ -18751,7 +18426,6 @@
         </w:rPr>
         <w:t>Survival_Months</w:t>
       </w:r>
-      <w:proofErr w:type="spellEnd"/>
       <w:r>
         <w:rPr>
           <w:rFonts w:asciiTheme="minorHAnsi" w:hAnsiTheme="minorHAnsi" w:cstheme="minorHAnsi"/>
@@ -18869,7 +18543,6 @@
         </w:rPr>
         <w:t xml:space="preserve"> β₁ is the change in expected </w:t>
       </w:r>
-      <w:proofErr w:type="spellStart"/>
       <w:r>
         <w:rPr>
           <w:rStyle w:val="Strong"/>
@@ -18879,7 +18552,6 @@
         </w:rPr>
         <w:t>Survival_Months</w:t>
       </w:r>
-      <w:proofErr w:type="spellEnd"/>
       <w:r>
         <w:rPr>
           <w:rFonts w:asciiTheme="minorHAnsi" w:hAnsiTheme="minorHAnsi" w:cstheme="minorHAnsi"/>
@@ -19020,7 +18692,6 @@
         </w:rPr>
         <w:t xml:space="preserve"> of </w:t>
       </w:r>
-      <w:proofErr w:type="spellStart"/>
       <w:r>
         <w:rPr>
           <w:rStyle w:val="HTMLCode"/>
@@ -19031,7 +18702,6 @@
         </w:rPr>
         <w:t>Survival_Months</w:t>
       </w:r>
-      <w:proofErr w:type="spellEnd"/>
       <w:r>
         <w:rPr>
           <w:rFonts w:asciiTheme="minorHAnsi" w:hAnsiTheme="minorHAnsi" w:cstheme="minorHAnsi"/>
@@ -19145,7 +18815,6 @@
         </w:rPr>
         <w:t xml:space="preserve"> survivors don’t have </w:t>
       </w:r>
-      <w:proofErr w:type="spellStart"/>
       <w:r>
         <w:rPr>
           <w:rStyle w:val="HTMLCode"/>
@@ -19156,7 +18825,6 @@
         </w:rPr>
         <w:t>Death_Date</w:t>
       </w:r>
-      <w:proofErr w:type="spellEnd"/>
       <w:r>
         <w:rPr>
           <w:rFonts w:asciiTheme="minorHAnsi" w:hAnsiTheme="minorHAnsi" w:cstheme="minorHAnsi"/>
@@ -19165,7 +18833,6 @@
         </w:rPr>
         <w:t xml:space="preserve">, so </w:t>
       </w:r>
-      <w:proofErr w:type="spellStart"/>
       <w:r>
         <w:rPr>
           <w:rStyle w:val="HTMLCode"/>
@@ -19176,7 +18843,6 @@
         </w:rPr>
         <w:t>Survival_Months</w:t>
       </w:r>
-      <w:proofErr w:type="spellEnd"/>
       <w:r>
         <w:rPr>
           <w:rFonts w:asciiTheme="minorHAnsi" w:hAnsiTheme="minorHAnsi" w:cstheme="minorHAnsi"/>
@@ -19256,39 +18922,7 @@
           <w:rFonts w:asciiTheme="minorHAnsi" w:hAnsiTheme="minorHAnsi" w:cstheme="minorHAnsi"/>
           <w:color w:val="374C80" w:themeColor="accent1" w:themeShade="BF"/>
         </w:rPr>
-        <w:t xml:space="preserve"> (add Stage, </w:t>
-      </w:r>
-      <w:proofErr w:type="spellStart"/>
-      <w:r>
-        <w:rPr>
-          <w:rFonts w:asciiTheme="minorHAnsi" w:hAnsiTheme="minorHAnsi" w:cstheme="minorHAnsi"/>
-          <w:color w:val="374C80" w:themeColor="accent1" w:themeShade="BF"/>
-        </w:rPr>
-        <w:t>Tumor_Size</w:t>
-      </w:r>
-      <w:proofErr w:type="spellEnd"/>
-      <w:r>
-        <w:rPr>
-          <w:rFonts w:asciiTheme="minorHAnsi" w:hAnsiTheme="minorHAnsi" w:cstheme="minorHAnsi"/>
-          <w:color w:val="374C80" w:themeColor="accent1" w:themeShade="BF"/>
-        </w:rPr>
-        <w:t xml:space="preserve">, </w:t>
-      </w:r>
-      <w:proofErr w:type="spellStart"/>
-      <w:r>
-        <w:rPr>
-          <w:rFonts w:asciiTheme="minorHAnsi" w:hAnsiTheme="minorHAnsi" w:cstheme="minorHAnsi"/>
-          <w:color w:val="374C80" w:themeColor="accent1" w:themeShade="BF"/>
-        </w:rPr>
-        <w:t>Treatment_Type</w:t>
-      </w:r>
-      <w:proofErr w:type="spellEnd"/>
-      <w:r>
-        <w:rPr>
-          <w:rFonts w:asciiTheme="minorHAnsi" w:hAnsiTheme="minorHAnsi" w:cstheme="minorHAnsi"/>
-          <w:color w:val="374C80" w:themeColor="accent1" w:themeShade="BF"/>
-        </w:rPr>
-        <w:t xml:space="preserve"> after proper encoding).</w:t>
+        <w:t xml:space="preserve"> (add Stage, Tumor_Size, Treatment_Type after proper encoding).</w:t>
       </w:r>
     </w:p>
     <w:p>
@@ -19872,7 +19506,6 @@
         </w:rPr>
         <w:t xml:space="preserve"> </w:t>
       </w:r>
-      <w:proofErr w:type="spellStart"/>
       <w:r>
         <w:rPr>
           <w:rStyle w:val="HTMLCode"/>
@@ -19883,7 +19516,6 @@
         </w:rPr>
         <w:t>Survival_Months</w:t>
       </w:r>
-      <w:proofErr w:type="spellEnd"/>
       <w:r>
         <w:rPr>
           <w:rFonts w:asciiTheme="minorHAnsi" w:hAnsiTheme="minorHAnsi" w:cstheme="minorHAnsi"/>
@@ -19900,51 +19532,7 @@
           <w:sz w:val="21"/>
           <w:szCs w:val="21"/>
         </w:rPr>
-        <w:t>(</w:t>
-      </w:r>
-      <w:proofErr w:type="spellStart"/>
-      <w:r>
-        <w:rPr>
-          <w:rStyle w:val="HTMLCode"/>
-          <w:rFonts w:asciiTheme="minorHAnsi" w:eastAsiaTheme="minorEastAsia" w:hAnsiTheme="minorHAnsi" w:cstheme="minorHAnsi"/>
-          <w:color w:val="374C80" w:themeColor="accent1" w:themeShade="BF"/>
-          <w:sz w:val="21"/>
-          <w:szCs w:val="21"/>
-        </w:rPr>
-        <w:t>Death_Date</w:t>
-      </w:r>
-      <w:proofErr w:type="spellEnd"/>
-      <w:r>
-        <w:rPr>
-          <w:rStyle w:val="HTMLCode"/>
-          <w:rFonts w:asciiTheme="minorHAnsi" w:eastAsiaTheme="minorEastAsia" w:hAnsiTheme="minorHAnsi" w:cstheme="minorHAnsi"/>
-          <w:color w:val="374C80" w:themeColor="accent1" w:themeShade="BF"/>
-          <w:sz w:val="21"/>
-          <w:szCs w:val="21"/>
-        </w:rPr>
-        <w:t xml:space="preserve"> − </w:t>
-      </w:r>
-      <w:proofErr w:type="spellStart"/>
-      <w:r>
-        <w:rPr>
-          <w:rStyle w:val="HTMLCode"/>
-          <w:rFonts w:asciiTheme="minorHAnsi" w:eastAsiaTheme="minorEastAsia" w:hAnsiTheme="minorHAnsi" w:cstheme="minorHAnsi"/>
-          <w:color w:val="374C80" w:themeColor="accent1" w:themeShade="BF"/>
-          <w:sz w:val="21"/>
-          <w:szCs w:val="21"/>
-        </w:rPr>
-        <w:t>Diagnosis_Date</w:t>
-      </w:r>
-      <w:proofErr w:type="spellEnd"/>
-      <w:r>
-        <w:rPr>
-          <w:rStyle w:val="HTMLCode"/>
-          <w:rFonts w:asciiTheme="minorHAnsi" w:eastAsiaTheme="minorEastAsia" w:hAnsiTheme="minorHAnsi" w:cstheme="minorHAnsi"/>
-          <w:color w:val="374C80" w:themeColor="accent1" w:themeShade="BF"/>
-          <w:sz w:val="21"/>
-          <w:szCs w:val="21"/>
-        </w:rPr>
-        <w:t>)</w:t>
+        <w:t>(Death_Date − Diagnosis_Date)</w:t>
       </w:r>
       <w:r>
         <w:rPr>
@@ -20029,7 +19617,6 @@
         </w:rPr>
         <w:t xml:space="preserve"> (numeric) + </w:t>
       </w:r>
-      <w:proofErr w:type="spellStart"/>
       <w:r>
         <w:rPr>
           <w:rStyle w:val="HTMLCode"/>
@@ -20038,84 +19625,7 @@
           <w:sz w:val="21"/>
           <w:szCs w:val="21"/>
         </w:rPr>
-        <w:t>Cancer_Stage</w:t>
-      </w:r>
-      <w:proofErr w:type="spellEnd"/>
-      <w:r>
-        <w:rPr>
-          <w:rStyle w:val="HTMLCode"/>
-          <w:rFonts w:asciiTheme="minorHAnsi" w:eastAsiaTheme="minorEastAsia" w:hAnsiTheme="minorHAnsi" w:cstheme="minorHAnsi"/>
-          <w:color w:val="374C80" w:themeColor="accent1" w:themeShade="BF"/>
-          <w:sz w:val="21"/>
-          <w:szCs w:val="21"/>
-        </w:rPr>
-        <w:t xml:space="preserve">, </w:t>
-      </w:r>
-      <w:proofErr w:type="spellStart"/>
-      <w:r>
-        <w:rPr>
-          <w:rStyle w:val="HTMLCode"/>
-          <w:rFonts w:asciiTheme="minorHAnsi" w:eastAsiaTheme="minorEastAsia" w:hAnsiTheme="minorHAnsi" w:cstheme="minorHAnsi"/>
-          <w:color w:val="374C80" w:themeColor="accent1" w:themeShade="BF"/>
-          <w:sz w:val="21"/>
-          <w:szCs w:val="21"/>
-        </w:rPr>
-        <w:t>Cancer_Type</w:t>
-      </w:r>
-      <w:proofErr w:type="spellEnd"/>
-      <w:r>
-        <w:rPr>
-          <w:rStyle w:val="HTMLCode"/>
-          <w:rFonts w:asciiTheme="minorHAnsi" w:eastAsiaTheme="minorEastAsia" w:hAnsiTheme="minorHAnsi" w:cstheme="minorHAnsi"/>
-          <w:color w:val="374C80" w:themeColor="accent1" w:themeShade="BF"/>
-          <w:sz w:val="21"/>
-          <w:szCs w:val="21"/>
-        </w:rPr>
-        <w:t xml:space="preserve">, </w:t>
-      </w:r>
-      <w:proofErr w:type="spellStart"/>
-      <w:r>
-        <w:rPr>
-          <w:rStyle w:val="HTMLCode"/>
-          <w:rFonts w:asciiTheme="minorHAnsi" w:eastAsiaTheme="minorEastAsia" w:hAnsiTheme="minorHAnsi" w:cstheme="minorHAnsi"/>
-          <w:color w:val="374C80" w:themeColor="accent1" w:themeShade="BF"/>
-          <w:sz w:val="21"/>
-          <w:szCs w:val="21"/>
-        </w:rPr>
-        <w:t>Treatment_Type</w:t>
-      </w:r>
-      <w:proofErr w:type="spellEnd"/>
-      <w:r>
-        <w:rPr>
-          <w:rStyle w:val="HTMLCode"/>
-          <w:rFonts w:asciiTheme="minorHAnsi" w:eastAsiaTheme="minorEastAsia" w:hAnsiTheme="minorHAnsi" w:cstheme="minorHAnsi"/>
-          <w:color w:val="374C80" w:themeColor="accent1" w:themeShade="BF"/>
-          <w:sz w:val="21"/>
-          <w:szCs w:val="21"/>
-        </w:rPr>
-        <w:t xml:space="preserve">, Gender, </w:t>
-      </w:r>
-      <w:proofErr w:type="spellStart"/>
-      <w:r>
-        <w:rPr>
-          <w:rStyle w:val="HTMLCode"/>
-          <w:rFonts w:asciiTheme="minorHAnsi" w:eastAsiaTheme="minorEastAsia" w:hAnsiTheme="minorHAnsi" w:cstheme="minorHAnsi"/>
-          <w:color w:val="374C80" w:themeColor="accent1" w:themeShade="BF"/>
-          <w:sz w:val="21"/>
-          <w:szCs w:val="21"/>
-        </w:rPr>
-        <w:t>Smoking_Status</w:t>
-      </w:r>
-      <w:proofErr w:type="spellEnd"/>
-      <w:r>
-        <w:rPr>
-          <w:rStyle w:val="HTMLCode"/>
-          <w:rFonts w:asciiTheme="minorHAnsi" w:eastAsiaTheme="minorEastAsia" w:hAnsiTheme="minorHAnsi" w:cstheme="minorHAnsi"/>
-          <w:color w:val="374C80" w:themeColor="accent1" w:themeShade="BF"/>
-          <w:sz w:val="21"/>
-          <w:szCs w:val="21"/>
-        </w:rPr>
-        <w:t>, Comorbidities</w:t>
+        <w:t>Cancer_Stage, Cancer_Type, Treatment_Type, Gender, Smoking_Status, Comorbidities</w:t>
       </w:r>
       <w:r>
         <w:rPr>
@@ -20182,7 +19692,6 @@
         </w:rPr>
         <w:t xml:space="preserve">Parse dates and derive </w:t>
       </w:r>
-      <w:proofErr w:type="spellStart"/>
       <w:r>
         <w:rPr>
           <w:rStyle w:val="HTMLCode"/>
@@ -20193,7 +19702,6 @@
         </w:rPr>
         <w:t>Survival_Months</w:t>
       </w:r>
-      <w:proofErr w:type="spellEnd"/>
       <w:r>
         <w:rPr>
           <w:rFonts w:asciiTheme="minorHAnsi" w:hAnsiTheme="minorHAnsi" w:cstheme="minorHAnsi"/>
@@ -20265,7 +19773,6 @@
         </w:rPr>
         <w:t xml:space="preserve">: </w:t>
       </w:r>
-      <w:proofErr w:type="spellStart"/>
       <w:r>
         <w:rPr>
           <w:rStyle w:val="HTMLCode"/>
@@ -20276,7 +19783,6 @@
         </w:rPr>
         <w:t>ColumnTransformer</w:t>
       </w:r>
-      <w:proofErr w:type="spellEnd"/>
       <w:r>
         <w:rPr>
           <w:rStyle w:val="HTMLCode"/>
@@ -20295,9 +19801,16 @@
           <w:sz w:val="21"/>
           <w:szCs w:val="21"/>
         </w:rPr>
-        <w:t>(</w:t>
-      </w:r>
-      <w:proofErr w:type="spellStart"/>
+        <w:t>(OneHot for categoricals + StandardScaler for numerics)</w:t>
+      </w:r>
+      <w:r>
+        <w:rPr>
+          <w:rFonts w:asciiTheme="minorHAnsi" w:hAnsiTheme="minorHAnsi" w:cstheme="minorHAnsi"/>
+          <w:color w:val="374C80" w:themeColor="accent1" w:themeShade="BF"/>
+          <w:szCs w:val="21"/>
+        </w:rPr>
+        <w:t xml:space="preserve"> → </w:t>
+      </w:r>
       <w:r>
         <w:rPr>
           <w:rStyle w:val="HTMLCode"/>
@@ -20306,105 +19819,8 @@
           <w:sz w:val="21"/>
           <w:szCs w:val="21"/>
         </w:rPr>
-        <w:t>OneHot</w:t>
-      </w:r>
-      <w:proofErr w:type="spellEnd"/>
-      <w:r>
-        <w:rPr>
-          <w:rStyle w:val="HTMLCode"/>
-          <w:rFonts w:asciiTheme="minorHAnsi" w:eastAsiaTheme="minorEastAsia" w:hAnsiTheme="minorHAnsi" w:cstheme="minorHAnsi"/>
-          <w:color w:val="374C80" w:themeColor="accent1" w:themeShade="BF"/>
-          <w:sz w:val="21"/>
-          <w:szCs w:val="21"/>
-        </w:rPr>
-        <w:t xml:space="preserve"> for </w:t>
-      </w:r>
-      <w:proofErr w:type="spellStart"/>
-      <w:r>
-        <w:rPr>
-          <w:rStyle w:val="HTMLCode"/>
-          <w:rFonts w:asciiTheme="minorHAnsi" w:eastAsiaTheme="minorEastAsia" w:hAnsiTheme="minorHAnsi" w:cstheme="minorHAnsi"/>
-          <w:color w:val="374C80" w:themeColor="accent1" w:themeShade="BF"/>
-          <w:sz w:val="21"/>
-          <w:szCs w:val="21"/>
-        </w:rPr>
-        <w:t>categoricals</w:t>
-      </w:r>
-      <w:proofErr w:type="spellEnd"/>
-      <w:r>
-        <w:rPr>
-          <w:rStyle w:val="HTMLCode"/>
-          <w:rFonts w:asciiTheme="minorHAnsi" w:eastAsiaTheme="minorEastAsia" w:hAnsiTheme="minorHAnsi" w:cstheme="minorHAnsi"/>
-          <w:color w:val="374C80" w:themeColor="accent1" w:themeShade="BF"/>
-          <w:sz w:val="21"/>
-          <w:szCs w:val="21"/>
-        </w:rPr>
-        <w:t xml:space="preserve"> + </w:t>
-      </w:r>
-      <w:proofErr w:type="spellStart"/>
-      <w:r>
-        <w:rPr>
-          <w:rStyle w:val="HTMLCode"/>
-          <w:rFonts w:asciiTheme="minorHAnsi" w:eastAsiaTheme="minorEastAsia" w:hAnsiTheme="minorHAnsi" w:cstheme="minorHAnsi"/>
-          <w:color w:val="374C80" w:themeColor="accent1" w:themeShade="BF"/>
-          <w:sz w:val="21"/>
-          <w:szCs w:val="21"/>
-        </w:rPr>
-        <w:t>StandardScaler</w:t>
-      </w:r>
-      <w:proofErr w:type="spellEnd"/>
-      <w:r>
-        <w:rPr>
-          <w:rStyle w:val="HTMLCode"/>
-          <w:rFonts w:asciiTheme="minorHAnsi" w:eastAsiaTheme="minorEastAsia" w:hAnsiTheme="minorHAnsi" w:cstheme="minorHAnsi"/>
-          <w:color w:val="374C80" w:themeColor="accent1" w:themeShade="BF"/>
-          <w:sz w:val="21"/>
-          <w:szCs w:val="21"/>
-        </w:rPr>
-        <w:t xml:space="preserve"> for </w:t>
-      </w:r>
-      <w:proofErr w:type="spellStart"/>
-      <w:r>
-        <w:rPr>
-          <w:rStyle w:val="HTMLCode"/>
-          <w:rFonts w:asciiTheme="minorHAnsi" w:eastAsiaTheme="minorEastAsia" w:hAnsiTheme="minorHAnsi" w:cstheme="minorHAnsi"/>
-          <w:color w:val="374C80" w:themeColor="accent1" w:themeShade="BF"/>
-          <w:sz w:val="21"/>
-          <w:szCs w:val="21"/>
-        </w:rPr>
-        <w:t>numerics</w:t>
-      </w:r>
-      <w:proofErr w:type="spellEnd"/>
-      <w:r>
-        <w:rPr>
-          <w:rStyle w:val="HTMLCode"/>
-          <w:rFonts w:asciiTheme="minorHAnsi" w:eastAsiaTheme="minorEastAsia" w:hAnsiTheme="minorHAnsi" w:cstheme="minorHAnsi"/>
-          <w:color w:val="374C80" w:themeColor="accent1" w:themeShade="BF"/>
-          <w:sz w:val="21"/>
-          <w:szCs w:val="21"/>
-        </w:rPr>
-        <w:t>)</w:t>
-      </w:r>
-      <w:r>
-        <w:rPr>
-          <w:rFonts w:asciiTheme="minorHAnsi" w:hAnsiTheme="minorHAnsi" w:cstheme="minorHAnsi"/>
-          <w:color w:val="374C80" w:themeColor="accent1" w:themeShade="BF"/>
-          <w:szCs w:val="21"/>
-        </w:rPr>
-        <w:t xml:space="preserve"> → </w:t>
-      </w:r>
-      <w:proofErr w:type="spellStart"/>
-      <w:r>
-        <w:rPr>
-          <w:rStyle w:val="HTMLCode"/>
-          <w:rFonts w:asciiTheme="minorHAnsi" w:eastAsiaTheme="minorEastAsia" w:hAnsiTheme="minorHAnsi" w:cstheme="minorHAnsi"/>
-          <w:color w:val="374C80" w:themeColor="accent1" w:themeShade="BF"/>
-          <w:sz w:val="21"/>
-          <w:szCs w:val="21"/>
-        </w:rPr>
         <w:t>LinearRegression</w:t>
       </w:r>
-      <w:proofErr w:type="spellEnd"/>
       <w:r>
         <w:rPr>
           <w:rFonts w:asciiTheme="minorHAnsi" w:hAnsiTheme="minorHAnsi" w:cstheme="minorHAnsi"/>
@@ -21009,7 +20425,7 @@
           <w:noProof/>
         </w:rPr>
         <w:drawing>
-          <wp:anchor distT="0" distB="0" distL="114300" distR="114300" simplePos="0" relativeHeight="251658246" behindDoc="0" locked="0" layoutInCell="1" allowOverlap="1" wp14:anchorId="5EF69544" wp14:editId="1E7C2935">
+          <wp:anchor distT="0" distB="0" distL="114300" distR="114300" simplePos="0" relativeHeight="251658246" behindDoc="0" locked="0" layoutInCell="1" allowOverlap="1" wp14:anchorId="5EF69544" wp14:editId="664C7F10">
             <wp:simplePos x="0" y="0"/>
             <wp:positionH relativeFrom="column">
               <wp:posOffset>1213106</wp:posOffset>
@@ -22051,21 +21467,7 @@
         <w:rPr>
           <w:color w:val="374C80" w:themeColor="accent1" w:themeShade="BF"/>
         </w:rPr>
-        <w:t xml:space="preserve">Using the Decision Tree Classifier, which achieved the highest accuracy in previous evaluations, we predicted the dependent variable </w:t>
-      </w:r>
-      <w:proofErr w:type="spellStart"/>
-      <w:r>
-        <w:rPr>
-          <w:color w:val="374C80" w:themeColor="accent1" w:themeShade="BF"/>
-        </w:rPr>
-        <w:t>Cancer_Type</w:t>
-      </w:r>
-      <w:proofErr w:type="spellEnd"/>
-      <w:r>
-        <w:rPr>
-          <w:color w:val="374C80" w:themeColor="accent1" w:themeShade="BF"/>
-        </w:rPr>
-        <w:t>.</w:t>
+        <w:t>Using the Decision Tree Classifier, which achieved the highest accuracy in previous evaluations, we predicted the dependent variable Cancer_Type.</w:t>
       </w:r>
     </w:p>
     <w:p>
@@ -22800,15 +22202,7 @@
         </w:rPr>
       </w:pPr>
       <w:r>
-        <w:t>Upload all the project files created for CLO</w:t>
-      </w:r>
-      <w:proofErr w:type="gramStart"/>
-      <w:r>
-        <w:t>1,CLO</w:t>
-      </w:r>
-      <w:proofErr w:type="gramEnd"/>
-      <w:r>
-        <w:t>2 and CLO3 to the Git Hub repo</w:t>
+        <w:t>Upload all the project files created for CLO1,CLO2 and CLO3 to the Git Hub repo</w:t>
       </w:r>
     </w:p>
     <w:p>
@@ -23007,6 +22401,71 @@
           <w:szCs w:val="22"/>
         </w:rPr>
       </w:pPr>
+      <w:r>
+        <w:rPr>
+          <w:i/>
+          <w:iCs w:val="0"/>
+          <w:noProof/>
+          <w:color w:val="808080" w:themeColor="background1" w:themeShade="80"/>
+          <w:rtl/>
+          <w:lang w:val="ar-SA"/>
+        </w:rPr>
+        <w:drawing>
+          <wp:anchor distT="0" distB="0" distL="114300" distR="114300" simplePos="0" relativeHeight="251659270" behindDoc="0" locked="0" layoutInCell="1" allowOverlap="1" wp14:anchorId="59ED7938" wp14:editId="0CC59DAB">
+            <wp:simplePos x="0" y="0"/>
+            <wp:positionH relativeFrom="column">
+              <wp:posOffset>301925</wp:posOffset>
+            </wp:positionH>
+            <wp:positionV relativeFrom="paragraph">
+              <wp:posOffset>239575</wp:posOffset>
+            </wp:positionV>
+            <wp:extent cx="2857500" cy="2857500"/>
+            <wp:effectExtent l="0" t="0" r="0" b="0"/>
+            <wp:wrapTopAndBottom/>
+            <wp:docPr id="168256398" name="Picture 1"/>
+            <wp:cNvGraphicFramePr>
+              <a:graphicFrameLocks xmlns:a="http://schemas.openxmlformats.org/drawingml/2006/main" noChangeAspect="1"/>
+            </wp:cNvGraphicFramePr>
+            <a:graphic xmlns:a="http://schemas.openxmlformats.org/drawingml/2006/main">
+              <a:graphicData uri="http://schemas.openxmlformats.org/drawingml/2006/picture">
+                <pic:pic xmlns:pic="http://schemas.openxmlformats.org/drawingml/2006/picture">
+                  <pic:nvPicPr>
+                    <pic:cNvPr id="168256398" name="Picture 168256398"/>
+                    <pic:cNvPicPr/>
+                  </pic:nvPicPr>
+                  <pic:blipFill>
+                    <a:blip r:embed="rId19">
+                      <a:extLst>
+                        <a:ext uri="{28A0092B-C50C-407E-A947-70E740481C1C}">
+                          <a14:useLocalDpi xmlns:a14="http://schemas.microsoft.com/office/drawing/2010/main" val="0"/>
+                        </a:ext>
+                      </a:extLst>
+                    </a:blip>
+                    <a:stretch>
+                      <a:fillRect/>
+                    </a:stretch>
+                  </pic:blipFill>
+                  <pic:spPr>
+                    <a:xfrm>
+                      <a:off x="0" y="0"/>
+                      <a:ext cx="2857500" cy="2857500"/>
+                    </a:xfrm>
+                    <a:prstGeom prst="rect">
+                      <a:avLst/>
+                    </a:prstGeom>
+                  </pic:spPr>
+                </pic:pic>
+              </a:graphicData>
+            </a:graphic>
+            <wp14:sizeRelH relativeFrom="page">
+              <wp14:pctWidth>0</wp14:pctWidth>
+            </wp14:sizeRelH>
+            <wp14:sizeRelV relativeFrom="page">
+              <wp14:pctHeight>0</wp14:pctHeight>
+            </wp14:sizeRelV>
+          </wp:anchor>
+        </w:drawing>
+      </w:r>
     </w:p>
     <w:p>
       <w:pPr>
@@ -23323,21 +22782,7 @@
         <w:rPr>
           <w:color w:val="000000" w:themeColor="text1"/>
         </w:rPr>
-        <w:t xml:space="preserve">A complete report about the purpose of data analysis, programming language chosen for data analysis, types of machine language algorithm to be </w:t>
-      </w:r>
-      <w:proofErr w:type="spellStart"/>
-      <w:r>
-        <w:rPr>
-          <w:color w:val="000000" w:themeColor="text1"/>
-        </w:rPr>
-        <w:t>analysed</w:t>
-      </w:r>
-      <w:proofErr w:type="spellEnd"/>
-      <w:r>
-        <w:rPr>
-          <w:color w:val="000000" w:themeColor="text1"/>
-        </w:rPr>
-        <w:t xml:space="preserve"> and the list of variables chosen for analysis </w:t>
+        <w:t xml:space="preserve">A complete report about the purpose of data analysis, programming language chosen for data analysis, types of machine language algorithm to be analysed and the list of variables chosen for analysis </w:t>
       </w:r>
       <w:r>
         <w:rPr>
@@ -23427,7 +22872,6 @@
           <w:b/>
           <w:color w:val="000000" w:themeColor="text1"/>
         </w:rPr>
-        <w:lastRenderedPageBreak/>
         <w:t>Deliverable 3</w:t>
       </w:r>
       <w:r>
@@ -23951,8 +23395,8 @@
           <w:color w:val="808080" w:themeColor="background1" w:themeShade="80"/>
         </w:rPr>
         <w:sectPr>
-          <w:headerReference w:type="default" r:id="rId19"/>
-          <w:footerReference w:type="default" r:id="rId20"/>
+          <w:headerReference w:type="default" r:id="rId20"/>
+          <w:footerReference w:type="default" r:id="rId21"/>
           <w:pgSz w:w="11910" w:h="16840"/>
           <w:pgMar w:top="2160" w:right="1440" w:bottom="1440" w:left="1440" w:header="720" w:footer="399" w:gutter="0"/>
           <w:cols w:space="720"/>
@@ -25933,29 +25377,7 @@
                 <w:szCs w:val="18"/>
                 <w:shd w:val="clear" w:color="auto" w:fill="FFFFFF"/>
               </w:rPr>
-              <w:t xml:space="preserve">Exploratory analysis </w:t>
-            </w:r>
-            <w:proofErr w:type="gramStart"/>
-            <w:r>
-              <w:rPr>
-                <w:rFonts w:cstheme="minorHAnsi"/>
-                <w:color w:val="444444"/>
-                <w:sz w:val="18"/>
-                <w:szCs w:val="18"/>
-                <w:shd w:val="clear" w:color="auto" w:fill="FFFFFF"/>
-              </w:rPr>
-              <w:t>are</w:t>
-            </w:r>
-            <w:proofErr w:type="gramEnd"/>
-            <w:r>
-              <w:rPr>
-                <w:rFonts w:cstheme="minorHAnsi"/>
-                <w:color w:val="444444"/>
-                <w:sz w:val="18"/>
-                <w:szCs w:val="18"/>
-                <w:shd w:val="clear" w:color="auto" w:fill="FFFFFF"/>
-              </w:rPr>
-              <w:t xml:space="preserve"> not performed</w:t>
+              <w:t>Exploratory analysis are not performed</w:t>
             </w:r>
           </w:p>
           <w:p>
@@ -26298,29 +25720,7 @@
                 <w:szCs w:val="18"/>
                 <w:shd w:val="clear" w:color="auto" w:fill="FFFFFF"/>
               </w:rPr>
-              <w:t xml:space="preserve">Exploratory analysis </w:t>
-            </w:r>
-            <w:proofErr w:type="gramStart"/>
-            <w:r>
-              <w:rPr>
-                <w:rFonts w:cstheme="minorHAnsi"/>
-                <w:color w:val="444444"/>
-                <w:sz w:val="18"/>
-                <w:szCs w:val="18"/>
-                <w:shd w:val="clear" w:color="auto" w:fill="FFFFFF"/>
-              </w:rPr>
-              <w:t>are</w:t>
-            </w:r>
-            <w:proofErr w:type="gramEnd"/>
-            <w:r>
-              <w:rPr>
-                <w:rFonts w:cstheme="minorHAnsi"/>
-                <w:color w:val="444444"/>
-                <w:sz w:val="18"/>
-                <w:szCs w:val="18"/>
-                <w:shd w:val="clear" w:color="auto" w:fill="FFFFFF"/>
-              </w:rPr>
-              <w:t xml:space="preserve"> performed but ill-designed</w:t>
+              <w:t>Exploratory analysis are performed but ill-designed</w:t>
             </w:r>
           </w:p>
           <w:p>
@@ -26647,29 +26047,7 @@
                 <w:szCs w:val="18"/>
                 <w:shd w:val="clear" w:color="auto" w:fill="FFFFFF"/>
               </w:rPr>
-              <w:t xml:space="preserve">Exploratory analysis </w:t>
-            </w:r>
-            <w:proofErr w:type="gramStart"/>
-            <w:r>
-              <w:rPr>
-                <w:rFonts w:cstheme="minorHAnsi"/>
-                <w:color w:val="444444"/>
-                <w:sz w:val="18"/>
-                <w:szCs w:val="18"/>
-                <w:shd w:val="clear" w:color="auto" w:fill="FFFFFF"/>
-              </w:rPr>
-              <w:t>are</w:t>
-            </w:r>
-            <w:proofErr w:type="gramEnd"/>
-            <w:r>
-              <w:rPr>
-                <w:rFonts w:cstheme="minorHAnsi"/>
-                <w:color w:val="444444"/>
-                <w:sz w:val="18"/>
-                <w:szCs w:val="18"/>
-                <w:shd w:val="clear" w:color="auto" w:fill="FFFFFF"/>
-              </w:rPr>
-              <w:t xml:space="preserve"> performed with appropriate legends</w:t>
+              <w:t>Exploratory analysis are performed with appropriate legends</w:t>
             </w:r>
           </w:p>
           <w:p>
@@ -27235,29 +26613,7 @@
                 <w:szCs w:val="18"/>
                 <w:shd w:val="clear" w:color="auto" w:fill="FFFFFF"/>
               </w:rPr>
-              <w:t xml:space="preserve">Other regression model </w:t>
-            </w:r>
-            <w:proofErr w:type="gramStart"/>
-            <w:r>
-              <w:rPr>
-                <w:rFonts w:cstheme="minorHAnsi"/>
-                <w:color w:val="444444"/>
-                <w:sz w:val="18"/>
-                <w:szCs w:val="18"/>
-                <w:shd w:val="clear" w:color="auto" w:fill="FFFFFF"/>
-              </w:rPr>
-              <w:t>are</w:t>
-            </w:r>
-            <w:proofErr w:type="gramEnd"/>
-            <w:r>
-              <w:rPr>
-                <w:rFonts w:cstheme="minorHAnsi"/>
-                <w:color w:val="444444"/>
-                <w:sz w:val="18"/>
-                <w:szCs w:val="18"/>
-                <w:shd w:val="clear" w:color="auto" w:fill="FFFFFF"/>
-              </w:rPr>
-              <w:t xml:space="preserve"> handled obtained from different sources</w:t>
+              <w:t>Other regression model are handled obtained from different sources</w:t>
             </w:r>
           </w:p>
           <w:p>
@@ -29121,7 +28477,6 @@
               </w:rPr>
               <w:t xml:space="preserve"> </w:t>
             </w:r>
-            <w:proofErr w:type="gramStart"/>
             <w:r>
               <w:rPr>
                 <w:rFonts w:cstheme="minorHAnsi"/>
@@ -29130,18 +28485,7 @@
                 <w:szCs w:val="18"/>
                 <w:shd w:val="clear" w:color="auto" w:fill="FFFFFF"/>
               </w:rPr>
-              <w:t>created  and</w:t>
-            </w:r>
-            <w:proofErr w:type="gramEnd"/>
-            <w:r>
-              <w:rPr>
-                <w:rFonts w:cstheme="minorHAnsi"/>
-                <w:color w:val="444444"/>
-                <w:sz w:val="18"/>
-                <w:szCs w:val="18"/>
-                <w:shd w:val="clear" w:color="auto" w:fill="FFFFFF"/>
-              </w:rPr>
-              <w:t xml:space="preserve"> project files are uploaded to repo</w:t>
+              <w:t>created  and project files are uploaded to repo</w:t>
             </w:r>
           </w:p>
           <w:p>
@@ -29167,25 +28511,7 @@
                 <w:sz w:val="18"/>
                 <w:szCs w:val="18"/>
               </w:rPr>
-              <w:t xml:space="preserve">Git configuration </w:t>
-            </w:r>
-            <w:proofErr w:type="gramStart"/>
-            <w:r>
-              <w:rPr>
-                <w:rFonts w:cstheme="minorHAnsi"/>
-                <w:sz w:val="18"/>
-                <w:szCs w:val="18"/>
-              </w:rPr>
-              <w:t>are</w:t>
-            </w:r>
-            <w:proofErr w:type="gramEnd"/>
-            <w:r>
-              <w:rPr>
-                <w:rFonts w:cstheme="minorHAnsi"/>
-                <w:sz w:val="18"/>
-                <w:szCs w:val="18"/>
-              </w:rPr>
-              <w:t xml:space="preserve"> performed with accordance of Git Hub </w:t>
+              <w:t xml:space="preserve">Git configuration are performed with accordance of Git Hub </w:t>
             </w:r>
           </w:p>
           <w:p>
@@ -29621,29 +28947,7 @@
                 <w:sz w:val="18"/>
                 <w:szCs w:val="18"/>
               </w:rPr>
-              <w:t xml:space="preserve">Report </w:t>
-            </w:r>
-            <w:proofErr w:type="gramStart"/>
-            <w:r>
-              <w:rPr>
-                <w:rFonts w:ascii="Calibri" w:eastAsia="Times New Roman" w:hAnsi="Calibri" w:cs="Times New Roman"/>
-                <w:b/>
-                <w:bCs/>
-                <w:sz w:val="18"/>
-                <w:szCs w:val="18"/>
-              </w:rPr>
-              <w:t>Quality  [</w:t>
-            </w:r>
-            <w:proofErr w:type="gramEnd"/>
-            <w:r>
-              <w:rPr>
-                <w:rFonts w:ascii="Calibri" w:eastAsia="Times New Roman" w:hAnsi="Calibri" w:cs="Times New Roman"/>
-                <w:b/>
-                <w:bCs/>
-                <w:sz w:val="18"/>
-                <w:szCs w:val="18"/>
-              </w:rPr>
-              <w:t>5%]</w:t>
+              <w:t>Report Quality  [5%]</w:t>
             </w:r>
           </w:p>
         </w:tc>
@@ -30227,26 +29531,14 @@
         <w:tab/>
       </w:r>
       <w:r>
-        <w:t xml:space="preserve">Student HCT </w:t>
-      </w:r>
-      <w:proofErr w:type="gramStart"/>
-      <w:r>
-        <w:t>ID:</w:t>
+        <w:t>Student HCT ID:</w:t>
       </w:r>
       <w:r>
         <w:rPr>
           <w:b w:val="0"/>
           <w:bCs w:val="0"/>
         </w:rPr>
-        <w:t>_</w:t>
-      </w:r>
-      <w:proofErr w:type="gramEnd"/>
-      <w:r>
-        <w:rPr>
-          <w:b w:val="0"/>
-          <w:bCs w:val="0"/>
-        </w:rPr>
-        <w:t>______________</w:t>
+        <w:t>_______________</w:t>
       </w:r>
     </w:p>
     <w:tbl>
@@ -31944,29 +31236,7 @@
                 <w:sz w:val="18"/>
                 <w:szCs w:val="18"/>
               </w:rPr>
-              <w:t xml:space="preserve">Not all of the foregoing </w:t>
-            </w:r>
-            <w:proofErr w:type="gramStart"/>
-            <w:r>
-              <w:rPr>
-                <w:rStyle w:val="normaltextrun"/>
-                <w:rFonts w:asciiTheme="minorHAnsi" w:eastAsiaTheme="majorEastAsia" w:hAnsiTheme="minorHAnsi" w:cstheme="minorHAnsi"/>
-                <w:color w:val="211D1E"/>
-                <w:sz w:val="18"/>
-                <w:szCs w:val="18"/>
-              </w:rPr>
-              <w:t>are</w:t>
-            </w:r>
-            <w:proofErr w:type="gramEnd"/>
-            <w:r>
-              <w:rPr>
-                <w:rStyle w:val="normaltextrun"/>
-                <w:rFonts w:asciiTheme="minorHAnsi" w:eastAsiaTheme="majorEastAsia" w:hAnsiTheme="minorHAnsi" w:cstheme="minorHAnsi"/>
-                <w:color w:val="211D1E"/>
-                <w:sz w:val="18"/>
-                <w:szCs w:val="18"/>
-              </w:rPr>
-              <w:t xml:space="preserve"> true:  </w:t>
+              <w:t xml:space="preserve">Not all of the foregoing are true:  </w:t>
             </w:r>
           </w:p>
           <w:p>
@@ -44872,11 +44142,12 @@
 </file>
 
 <file path=customXml/item1.xml><?xml version="1.0" encoding="utf-8"?>
-<p:properties xmlns:p="http://schemas.microsoft.com/office/2006/metadata/properties" xmlns:xsi="http://www.w3.org/2001/XMLSchema-instance" xmlns:pc="http://schemas.microsoft.com/office/infopath/2007/PartnerControls">
-  <documentManagement>
-    <_activity xmlns="8df26e7f-d88a-4544-9c4f-c1750eeeda18" xsi:nil="true"/>
-  </documentManagement>
-</p:properties>
+<?mso-contentType ?>
+<FormTemplates xmlns="http://schemas.microsoft.com/sharepoint/v3/contenttype/forms">
+  <Display>DocumentLibraryForm</Display>
+  <Edit>DocumentLibraryForm</Edit>
+  <New>DocumentLibraryForm</New>
+</FormTemplates>
 </file>
 
 <file path=customXml/item2.xml><?xml version="1.0" encoding="utf-8"?>
@@ -45115,12 +44386,11 @@
 </file>
 
 <file path=customXml/item3.xml><?xml version="1.0" encoding="utf-8"?>
-<?mso-contentType ?>
-<FormTemplates xmlns="http://schemas.microsoft.com/sharepoint/v3/contenttype/forms">
-  <Display>DocumentLibraryForm</Display>
-  <Edit>DocumentLibraryForm</Edit>
-  <New>DocumentLibraryForm</New>
-</FormTemplates>
+<p:properties xmlns:p="http://schemas.microsoft.com/office/2006/metadata/properties" xmlns:xsi="http://www.w3.org/2001/XMLSchema-instance" xmlns:pc="http://schemas.microsoft.com/office/infopath/2007/PartnerControls">
+  <documentManagement>
+    <_activity xmlns="8df26e7f-d88a-4544-9c4f-c1750eeeda18" xsi:nil="true"/>
+  </documentManagement>
+</p:properties>
 </file>
 
 <file path=customXml/item4.xml><?xml version="1.0" encoding="utf-8"?>
@@ -45128,11 +44398,9 @@
 </file>
 
 <file path=customXml/itemProps1.xml><?xml version="1.0" encoding="utf-8"?>
-<ds:datastoreItem xmlns:ds="http://schemas.openxmlformats.org/officeDocument/2006/customXml" ds:itemID="{91FD62C1-1F9E-4FFF-AD82-34935D97573B}">
+<ds:datastoreItem xmlns:ds="http://schemas.openxmlformats.org/officeDocument/2006/customXml" ds:itemID="{63F85671-42FA-431E-8CF5-642144B106FC}">
   <ds:schemaRefs>
-    <ds:schemaRef ds:uri="http://schemas.microsoft.com/office/2006/metadata/properties"/>
-    <ds:schemaRef ds:uri="http://schemas.microsoft.com/office/infopath/2007/PartnerControls"/>
-    <ds:schemaRef ds:uri="8df26e7f-d88a-4544-9c4f-c1750eeeda18"/>
+    <ds:schemaRef ds:uri="http://schemas.microsoft.com/sharepoint/v3/contenttype/forms"/>
   </ds:schemaRefs>
 </ds:datastoreItem>
 </file>
@@ -45157,9 +44425,11 @@
 </file>
 
 <file path=customXml/itemProps3.xml><?xml version="1.0" encoding="utf-8"?>
-<ds:datastoreItem xmlns:ds="http://schemas.openxmlformats.org/officeDocument/2006/customXml" ds:itemID="{63F85671-42FA-431E-8CF5-642144B106FC}">
+<ds:datastoreItem xmlns:ds="http://schemas.openxmlformats.org/officeDocument/2006/customXml" ds:itemID="{91FD62C1-1F9E-4FFF-AD82-34935D97573B}">
   <ds:schemaRefs>
-    <ds:schemaRef ds:uri="http://schemas.microsoft.com/sharepoint/v3/contenttype/forms"/>
+    <ds:schemaRef ds:uri="http://schemas.microsoft.com/office/2006/metadata/properties"/>
+    <ds:schemaRef ds:uri="http://schemas.microsoft.com/office/infopath/2007/PartnerControls"/>
+    <ds:schemaRef ds:uri="8df26e7f-d88a-4544-9c4f-c1750eeeda18"/>
   </ds:schemaRefs>
 </ds:datastoreItem>
 </file>

</xml_diff>